<commit_message>
MapAction class changes for the update layer tool
</commit_message>
<xml_diff>
--- a/layer_rename_tool/rename_layer_tool_installation_instructions.docx
+++ b/layer_rename_tool/rename_layer_tool_installation_instructions.docx
@@ -20,7 +20,7 @@
           <w:u w:val="single"/>
           <w:lang w:eastAsia="en-GB"/>
         </w:rPr>
-        <w:t>Instructions (more suggestions –</w:t>
+        <w:t xml:space="preserve">Data Rename tool installation </w:t>
       </w:r>
       <w:r>
         <w:rPr>
@@ -30,32 +30,22 @@
           <w:u w:val="single"/>
           <w:lang w:eastAsia="en-GB"/>
         </w:rPr>
-        <w:t xml:space="preserve"> rushed and </w:t>
-      </w:r>
-      <w:r>
-        <w:rPr>
-          <w:noProof/>
-          <w:sz w:val="28"/>
-          <w:szCs w:val="28"/>
-          <w:u w:val="single"/>
-          <w:lang w:eastAsia="en-GB"/>
-        </w:rPr>
-        <w:t xml:space="preserve">not tested) </w:t>
-      </w:r>
-    </w:p>
-    <w:p>
-      <w:pPr>
-        <w:rPr>
-          <w:noProof/>
-          <w:lang w:eastAsia="en-GB"/>
-        </w:rPr>
-      </w:pPr>
-      <w:r>
-        <w:rPr>
-          <w:noProof/>
-          <w:lang w:eastAsia="en-GB"/>
-        </w:rPr>
-        <w:t xml:space="preserve">Double click the add-in to install.  </w:t>
+        <w:t xml:space="preserve">Instructions </w:t>
+      </w:r>
+    </w:p>
+    <w:p>
+      <w:pPr>
+        <w:rPr>
+          <w:noProof/>
+          <w:lang w:eastAsia="en-GB"/>
+        </w:rPr>
+      </w:pPr>
+      <w:r>
+        <w:rPr>
+          <w:noProof/>
+          <w:lang w:eastAsia="en-GB"/>
+        </w:rPr>
+        <w:t>Beta version January 2014.</w:t>
       </w:r>
     </w:p>
     <w:p>
@@ -83,7 +73,14 @@
           <w:noProof/>
           <w:lang w:eastAsia="en-GB"/>
         </w:rPr>
-        <w:t xml:space="preserve">Double click the add-in to install.  </w:t>
+        <w:t>Remove all</w:t>
+      </w:r>
+      <w:r>
+        <w:rPr>
+          <w:noProof/>
+          <w:lang w:eastAsia="en-GB"/>
+        </w:rPr>
+        <w:t xml:space="preserve"> previous versions</w:t>
       </w:r>
     </w:p>
     <w:p>
@@ -103,30 +100,50 @@
           <w:noProof/>
           <w:lang w:eastAsia="en-GB"/>
         </w:rPr>
-        <w:t xml:space="preserve">Copy the lookup database here: </w:t>
-      </w:r>
-      <w:r>
-        <w:rPr>
-          <w:noProof/>
-          <w:lang w:eastAsia="en-GB"/>
-        </w:rPr>
-        <w:t>C:\Program Files (x86)\ArcGIS\Desktop10.1\bin\Resources</w:t>
+        <w:t xml:space="preserve">Double click the add-in to install.  </w:t>
       </w:r>
     </w:p>
     <w:p>
       <w:pPr>
         <w:pStyle w:val="ListParagraph"/>
-        <w:rPr>
-          <w:noProof/>
-          <w:lang w:eastAsia="en-GB"/>
-        </w:rPr>
-      </w:pPr>
-      <w:r>
-        <w:rPr>
-          <w:noProof/>
-          <w:lang w:eastAsia="en-GB"/>
-        </w:rPr>
-        <w:t>*You may have to manually create the ‘Resources’ folder above</w:t>
+        <w:numPr>
+          <w:ilvl w:val="0"/>
+          <w:numId w:val="2"/>
+        </w:numPr>
+        <w:rPr>
+          <w:noProof/>
+          <w:lang w:eastAsia="en-GB"/>
+        </w:rPr>
+      </w:pPr>
+      <w:r>
+        <w:rPr>
+          <w:noProof/>
+          <w:lang w:eastAsia="en-GB"/>
+        </w:rPr>
+        <w:t>Create a new directory in crash the crash move folder ..</w:t>
+      </w:r>
+      <w:r>
+        <w:rPr>
+          <w:noProof/>
+          <w:lang w:eastAsia="en-GB"/>
+        </w:rPr>
+        <w:t>GIS\2_Active_Data\200_data_name_lookup</w:t>
+      </w:r>
+    </w:p>
+    <w:p>
+      <w:pPr>
+        <w:pStyle w:val="ListParagraph"/>
+        <w:rPr>
+          <w:noProof/>
+          <w:lang w:eastAsia="en-GB"/>
+        </w:rPr>
+      </w:pPr>
+      <w:r>
+        <w:rPr>
+          <w:noProof/>
+          <w:lang w:eastAsia="en-GB"/>
+        </w:rPr>
+        <w:t>and copy the lookup csv files into it</w:t>
       </w:r>
     </w:p>
     <w:p>

</xml_diff>